<commit_message>
- Correction de problèmes et améliorations - Mise à jour des Diagrammes - Il ne reste que les Drop Shadow à finir d'intégrer - Accessibilité pour les aveugles faite
</commit_message>
<xml_diff>
--- a/Appli Graphique/documentation/Documents Sources/C# - Patron de conception.docx
+++ b/Appli Graphique/documentation/Documents Sources/C# - Patron de conception.docx
@@ -6,6 +6,7 @@
       <w:pPr>
         <w:pBdr/>
         <w:contextualSpacing w:val="0"/>
+        <w:jc w:val="center"/>
         <w:rPr>
           <w:rFonts w:ascii="Oswald Light" w:cs="Oswald Light" w:eastAsia="Oswald Light" w:hAnsi="Oswald Light"/>
           <w:sz w:val="48"/>
@@ -57,7 +58,7 @@
           <w:szCs w:val="28"/>
           <w:rtl w:val="0"/>
         </w:rPr>
-        <w:t xml:space="preserve">L’architecture de la solution s’articule autour de 5 projets :</w:t>
+        <w:t xml:space="preserve">L’architecture de la solution s’articule autour de 6 projets :</w:t>
       </w:r>
     </w:p>
     <w:p>
@@ -122,25 +123,6 @@
           <w:szCs w:val="28"/>
           <w:rtl w:val="0"/>
         </w:rPr>
-        <w:t xml:space="preserve">images</w:t>
-      </w:r>
-      <w:r>
-        <w:rPr>
-          <w:rFonts w:ascii="Oswald Light" w:cs="Oswald Light" w:eastAsia="Oswald Light" w:hAnsi="Oswald Light"/>
-          <w:sz w:val="28"/>
-          <w:szCs w:val="28"/>
-          <w:rtl w:val="0"/>
-        </w:rPr>
-        <w:t xml:space="preserve">, </w:t>
-      </w:r>
-      <w:r>
-        <w:rPr>
-          <w:rFonts w:ascii="Oswald Light" w:cs="Oswald Light" w:eastAsia="Oswald Light" w:hAnsi="Oswald Light"/>
-          <w:i w:val="1"/>
-          <w:sz w:val="28"/>
-          <w:szCs w:val="28"/>
-          <w:rtl w:val="0"/>
-        </w:rPr>
         <w:t xml:space="preserve">UserControls </w:t>
       </w:r>
       <w:r>
@@ -393,9 +375,19 @@
           <w:rFonts w:ascii="Oswald Light" w:cs="Oswald Light" w:eastAsia="Oswald Light" w:hAnsi="Oswald Light"/>
           <w:sz w:val="28"/>
           <w:szCs w:val="28"/>
-          <w:rtl w:val="0"/>
-        </w:rPr>
-        <w:t xml:space="preserve">est notre modèle qui gère et instancie les données s’affichant dans la vue. </w:t>
+          <w:u w:val="single"/>
+          <w:rtl w:val="0"/>
+        </w:rPr>
+        <w:t xml:space="preserve">est une bibliothèque de classe et aussi</w:t>
+      </w:r>
+      <w:r>
+        <w:rPr>
+          <w:rFonts w:ascii="Oswald Light" w:cs="Oswald Light" w:eastAsia="Oswald Light" w:hAnsi="Oswald Light"/>
+          <w:sz w:val="28"/>
+          <w:szCs w:val="28"/>
+          <w:rtl w:val="0"/>
+        </w:rPr>
+        <w:t xml:space="preserve"> notre modèle qui gère et permet d’instancier les données s’affichant dans la vue. </w:t>
         <w:br w:type="textWrapping"/>
         <w:t xml:space="preserve">L’idée est d’avoir deux classes principales (</w:t>
       </w:r>
@@ -549,9 +541,28 @@
           <w:rFonts w:ascii="Oswald Light" w:cs="Oswald Light" w:eastAsia="Oswald Light" w:hAnsi="Oswald Light"/>
           <w:sz w:val="28"/>
           <w:szCs w:val="28"/>
-          <w:rtl w:val="0"/>
-        </w:rPr>
-        <w:t xml:space="preserve">est la façade du projet, elle permet d’instancier les classes du modèle et permettre à la vue d’y accéder mais sans que la vue n’ait à les stocker directement. Elle permet grâce aux éléments statiques une meilleure accessibilité des données dans le Visual Tree entier. </w:t>
+          <w:u w:val="single"/>
+          <w:rtl w:val="0"/>
+        </w:rPr>
+        <w:t xml:space="preserve">est une bibliothèque de classe</w:t>
+      </w:r>
+      <w:r>
+        <w:rPr>
+          <w:rFonts w:ascii="Oswald Light" w:cs="Oswald Light" w:eastAsia="Oswald Light" w:hAnsi="Oswald Light"/>
+          <w:sz w:val="28"/>
+          <w:szCs w:val="28"/>
+          <w:rtl w:val="0"/>
+        </w:rPr>
+        <w:t xml:space="preserve"> faisant office de</w:t>
+      </w:r>
+      <w:r>
+        <w:rPr>
+          <w:rFonts w:ascii="Oswald Light" w:cs="Oswald Light" w:eastAsia="Oswald Light" w:hAnsi="Oswald Light"/>
+          <w:sz w:val="28"/>
+          <w:szCs w:val="28"/>
+          <w:rtl w:val="0"/>
+        </w:rPr>
+        <w:t xml:space="preserve"> façade du projet, elle permet d’instancier les classes du modèle et permettre à la vue d’y accéder mais sans que la vue n’ait à les stocker directement. Elle permet grâce aux éléments statiques une meilleure accessibilité des données dans le Visual Tree entier. </w:t>
         <w:br w:type="textWrapping"/>
       </w:r>
     </w:p>
@@ -589,7 +600,26 @@
           <w:szCs w:val="28"/>
           <w:rtl w:val="0"/>
         </w:rPr>
-        <w:t xml:space="preserve">permet d’effectuer des tests unitaires et fonctionnelles de notre solution en Application Console.</w:t>
+        <w:t xml:space="preserve">est une Application Console</w:t>
+      </w:r>
+      <w:r>
+        <w:rPr>
+          <w:rFonts w:ascii="Oswald" w:cs="Oswald" w:eastAsia="Oswald" w:hAnsi="Oswald"/>
+          <w:b w:val="1"/>
+          <w:sz w:val="28"/>
+          <w:szCs w:val="28"/>
+          <w:rtl w:val="0"/>
+        </w:rPr>
+        <w:t xml:space="preserve"> </w:t>
+      </w:r>
+      <w:r>
+        <w:rPr>
+          <w:rFonts w:ascii="Oswald Light" w:cs="Oswald Light" w:eastAsia="Oswald Light" w:hAnsi="Oswald Light"/>
+          <w:sz w:val="28"/>
+          <w:szCs w:val="28"/>
+          <w:rtl w:val="0"/>
+        </w:rPr>
+        <w:t xml:space="preserve">permettant d’effectuer des tests unitaires et fonctionnelles de notre solution en Application Console.</w:t>
         <w:br w:type="textWrapping"/>
       </w:r>
     </w:p>
@@ -625,16 +655,113 @@
           <w:rFonts w:ascii="Oswald Light" w:cs="Oswald Light" w:eastAsia="Oswald Light" w:hAnsi="Oswald Light"/>
           <w:sz w:val="28"/>
           <w:szCs w:val="28"/>
+          <w:u w:val="single"/>
+          <w:rtl w:val="0"/>
+        </w:rPr>
+        <w:t xml:space="preserve">est une bibliothèque de classe</w:t>
+      </w:r>
+      <w:r>
+        <w:rPr>
+          <w:rFonts w:ascii="Oswald Light" w:cs="Oswald Light" w:eastAsia="Oswald Light" w:hAnsi="Oswald Light"/>
+          <w:sz w:val="28"/>
+          <w:szCs w:val="28"/>
+          <w:rtl w:val="0"/>
+        </w:rPr>
+        <w:t xml:space="preserve"> qui </w:t>
+      </w:r>
+      <w:r>
+        <w:rPr>
+          <w:rFonts w:ascii="Oswald Light" w:cs="Oswald Light" w:eastAsia="Oswald Light" w:hAnsi="Oswald Light"/>
+          <w:sz w:val="28"/>
+          <w:szCs w:val="28"/>
           <w:rtl w:val="0"/>
         </w:rPr>
         <w:t xml:space="preserve">permet d’avoir un panel de données de base pour l’application lorsque l’utilisateur la lance pour la première fois. </w:t>
         <w:br w:type="textWrapping"/>
         <w:t xml:space="preserve">Elle nous sert également de données de référence pour nos tests. </w:t>
       </w:r>
-      <w:r>
-        <w:rPr>
-          <w:rtl w:val="0"/>
-        </w:rPr>
+    </w:p>
+    <w:p>
+      <w:pPr>
+        <w:pBdr/>
+        <w:contextualSpacing w:val="0"/>
+        <w:jc w:val="left"/>
+        <w:rPr>
+          <w:rFonts w:ascii="Oswald Light" w:cs="Oswald Light" w:eastAsia="Oswald Light" w:hAnsi="Oswald Light"/>
+          <w:sz w:val="28"/>
+          <w:szCs w:val="28"/>
+        </w:rPr>
+      </w:pPr>
+      <w:r>
+        <w:rPr>
+          <w:rtl w:val="0"/>
+        </w:rPr>
+      </w:r>
+    </w:p>
+    <w:p>
+      <w:pPr>
+        <w:numPr>
+          <w:ilvl w:val="0"/>
+          <w:numId w:val="1"/>
+        </w:numPr>
+        <w:pBdr/>
+        <w:ind w:left="720" w:hanging="360"/>
+        <w:contextualSpacing w:val="1"/>
+        <w:jc w:val="left"/>
+        <w:rPr>
+          <w:rFonts w:ascii="Oswald Light" w:cs="Oswald Light" w:eastAsia="Oswald Light" w:hAnsi="Oswald Light"/>
+          <w:sz w:val="28"/>
+          <w:szCs w:val="28"/>
+          <w:u w:val="none"/>
+        </w:rPr>
+      </w:pPr>
+      <w:r>
+        <w:rPr>
+          <w:rFonts w:ascii="Oswald" w:cs="Oswald" w:eastAsia="Oswald" w:hAnsi="Oswald"/>
+          <w:b w:val="1"/>
+          <w:sz w:val="28"/>
+          <w:szCs w:val="28"/>
+          <w:rtl w:val="0"/>
+        </w:rPr>
+        <w:t xml:space="preserve">Resources </w:t>
+      </w:r>
+      <w:r>
+        <w:rPr>
+          <w:rFonts w:ascii="Oswald Light" w:cs="Oswald Light" w:eastAsia="Oswald Light" w:hAnsi="Oswald Light"/>
+          <w:sz w:val="28"/>
+          <w:szCs w:val="28"/>
+          <w:u w:val="single"/>
+          <w:rtl w:val="0"/>
+        </w:rPr>
+        <w:t xml:space="preserve">est une bibliothèque de classe</w:t>
+      </w:r>
+      <w:r>
+        <w:rPr>
+          <w:rFonts w:ascii="Oswald" w:cs="Oswald" w:eastAsia="Oswald" w:hAnsi="Oswald"/>
+          <w:b w:val="1"/>
+          <w:sz w:val="28"/>
+          <w:szCs w:val="28"/>
+          <w:rtl w:val="0"/>
+        </w:rPr>
+        <w:t xml:space="preserve"> </w:t>
+      </w:r>
+      <w:r>
+        <w:rPr>
+          <w:rFonts w:ascii="Oswald Light" w:cs="Oswald Light" w:eastAsia="Oswald Light" w:hAnsi="Oswald Light"/>
+          <w:sz w:val="28"/>
+          <w:szCs w:val="28"/>
+          <w:rtl w:val="0"/>
+        </w:rPr>
+        <w:t xml:space="preserve">qui </w:t>
+      </w:r>
+      <w:r>
+        <w:rPr>
+          <w:rFonts w:ascii="Oswald Light" w:cs="Oswald Light" w:eastAsia="Oswald Light" w:hAnsi="Oswald Light"/>
+          <w:sz w:val="28"/>
+          <w:szCs w:val="28"/>
+          <w:rtl w:val="0"/>
+        </w:rPr>
+        <w:t xml:space="preserve">permet de stocker les images dans une dll accessible simplement via des Packs URLs dans le XAML comme dans la Stub, ce qui simplifie le chargement d’images et permet le déploiement de l’application sans contrainte de chemin d’accès. </w:t>
       </w:r>
     </w:p>
     <w:sectPr>

</xml_diff>

<commit_message>
- Finalisation du projet pour le rendu final demain (Dernières retouches)
</commit_message>
<xml_diff>
--- a/Appli Graphique/documentation/Documents Sources/C# - Patron de conception.docx
+++ b/Appli Graphique/documentation/Documents Sources/C# - Patron de conception.docx
@@ -378,16 +378,34 @@
           <w:u w:val="single"/>
           <w:rtl w:val="0"/>
         </w:rPr>
-        <w:t xml:space="preserve">est une bibliothèque de classe et aussi</w:t>
-      </w:r>
-      <w:r>
-        <w:rPr>
-          <w:rFonts w:ascii="Oswald Light" w:cs="Oswald Light" w:eastAsia="Oswald Light" w:hAnsi="Oswald Light"/>
-          <w:sz w:val="28"/>
-          <w:szCs w:val="28"/>
-          <w:rtl w:val="0"/>
-        </w:rPr>
-        <w:t xml:space="preserve"> notre modèle qui gère et permet d’instancier les données s’affichant dans la vue. </w:t>
+        <w:t xml:space="preserve">est une bibliothèque de classe</w:t>
+      </w:r>
+      <w:r>
+        <w:rPr>
+          <w:rFonts w:ascii="Oswald Light" w:cs="Oswald Light" w:eastAsia="Oswald Light" w:hAnsi="Oswald Light"/>
+          <w:sz w:val="28"/>
+          <w:szCs w:val="28"/>
+          <w:rtl w:val="0"/>
+        </w:rPr>
+        <w:t xml:space="preserve"> et aussi</w:t>
+      </w:r>
+      <w:r>
+        <w:rPr>
+          <w:rFonts w:ascii="Oswald Light" w:cs="Oswald Light" w:eastAsia="Oswald Light" w:hAnsi="Oswald Light"/>
+          <w:sz w:val="28"/>
+          <w:szCs w:val="28"/>
+          <w:rtl w:val="0"/>
+        </w:rPr>
+        <w:t xml:space="preserve"> </w:t>
+      </w:r>
+      <w:r>
+        <w:rPr>
+          <w:rFonts w:ascii="Oswald Light" w:cs="Oswald Light" w:eastAsia="Oswald Light" w:hAnsi="Oswald Light"/>
+          <w:sz w:val="28"/>
+          <w:szCs w:val="28"/>
+          <w:rtl w:val="0"/>
+        </w:rPr>
+        <w:t xml:space="preserve">notre modèle qui gère et permet d’instancier les données s’affichant dans la vue. </w:t>
         <w:br w:type="textWrapping"/>
         <w:t xml:space="preserve">L’idée est d’avoir deux classes principales (</w:t>
       </w:r>
@@ -427,7 +445,7 @@
           <w:szCs w:val="28"/>
           <w:rtl w:val="0"/>
         </w:rPr>
-        <w:t xml:space="preserve">), implémentant une interface chacune définissant un pattern d’attribut et de méthodes pour la classe, cette classe étant non instanciable directement (Internal) qui obligent à utiliser leur Créateurs (</w:t>
+        <w:t xml:space="preserve">), implémentant une interface chacune définissant un pattern de propriétés et de méthodes pour la classe, cette classe étant non instanciable directement (Internal), elles obligent à utiliser leur Créateurs (</w:t>
       </w:r>
       <w:r>
         <w:rPr>
@@ -505,7 +523,13 @@
         </w:rPr>
         <w:t xml:space="preserve">grâce aux méthodes de chaque classe (Lecture/Pause, Connexion/Déconnexion, etc ...).</w:t>
         <w:br w:type="textWrapping"/>
-        <w:t xml:space="preserve">Les UserControls/Windows ont accès à ces données via la façade ce qui permet une encapsulation entière du modèle. </w:t>
+        <w:t xml:space="preserve">Les UserControls/Windows ont accès à ces données via la façade ce qui permet une encapsulation entière du modèle.</w:t>
+        <w:br w:type="textWrapping"/>
+        <w:t xml:space="preserve">Une Music contient donc un certain nombre d’éléments qualificatifs d’une musique unique et également des Comments (des avis utilisateurs) propres à celle-ci par exemple. Une Playlist va contenir une ou plusieurs Music pour créer une liste de lecture. Un User va être composé de plusieurs informations le concernant, mais aussi d’une Playlist lui étant propre. Enfin une UserDB contient tous les Users inscrits. </w:t>
+        <w:br w:type="textWrapping"/>
+        <w:t xml:space="preserve">Un Player hérite de MediaElement afin de lui donner un comportement propre à son usage dans l’application (uniquement pour lire des musiques) ce qui le rend plus simple d’utilisation.</w:t>
+        <w:br w:type="textWrapping"/>
+        <w:t xml:space="preserve">Au niveau de la persistance, la classe Serialize, dont Playlist et UserDB héritent, permet d’avoir un objet commun de sérialisation, ce qui simplifie les implémentations de stratégie de sérialisation. Data nous permet de n’avoir qu’une seule classe à modifier si nous décidons de changer de méthode de sérialisation. </w:t>
         <w:br w:type="textWrapping"/>
       </w:r>
     </w:p>

</xml_diff>